<commit_message>
Adjusted small physics variables
</commit_message>
<xml_diff>
--- a/process/progress.docx
+++ b/process/progress.docx
@@ -77,6 +77,66 @@
       </w:pPr>
       <w:r>
         <w:t>Added foot sensor and jumping</w:t>
+      </w:r>
+    </w:p>
+    <w:p/>
+    <w:p>
+      <w:r>
+        <w:t>11.18.14</w:t>
+      </w:r>
+    </w:p>
+    <w:p>
+      <w:pPr>
+        <w:pStyle w:val="ListParagraph"/>
+        <w:numPr>
+          <w:ilvl w:val="0"/>
+          <w:numId w:val="2"/>
+        </w:numPr>
+      </w:pPr>
+      <w:r>
+        <w:t>Met with Brandon to discuss sprite formatting</w:t>
+      </w:r>
+    </w:p>
+    <w:p>
+      <w:pPr>
+        <w:pStyle w:val="ListParagraph"/>
+        <w:numPr>
+          <w:ilvl w:val="0"/>
+          <w:numId w:val="2"/>
+        </w:numPr>
+      </w:pPr>
+      <w:r>
+        <w:t>Figured out how to access JBox2D JavaDoc</w:t>
+      </w:r>
+    </w:p>
+    <w:p>
+      <w:pPr>
+        <w:pStyle w:val="ListParagraph"/>
+        <w:numPr>
+          <w:ilvl w:val="0"/>
+          <w:numId w:val="2"/>
+        </w:numPr>
+      </w:pPr>
+      <w:r>
+        <w:t xml:space="preserve">Set player </w:t>
+      </w:r>
+      <w:r>
+        <w:t xml:space="preserve">transform rotation </w:t>
+      </w:r>
+      <w:r>
+        <w:t>to 0 to prevent spinning</w:t>
+      </w:r>
+    </w:p>
+    <w:p>
+      <w:pPr>
+        <w:pStyle w:val="ListParagraph"/>
+        <w:numPr>
+          <w:ilvl w:val="0"/>
+          <w:numId w:val="2"/>
+        </w:numPr>
+      </w:pPr>
+      <w:r>
+        <w:t>Implemented basic left/right movement</w:t>
       </w:r>
       <w:bookmarkStart w:id="0" w:name="_GoBack"/>
       <w:bookmarkEnd w:id="0"/>
@@ -206,8 +266,124 @@
       </w:rPr>
     </w:lvl>
   </w:abstractNum>
+  <w:abstractNum w:abstractNumId="1">
+    <w:nsid w:val="36A92526"/>
+    <w:multiLevelType w:val="hybridMultilevel"/>
+    <w:tmpl w:val="A48E54C8"/>
+    <w:lvl w:ilvl="0" w:tplc="04090001">
+      <w:start w:val="1"/>
+      <w:numFmt w:val="bullet"/>
+      <w:lvlText w:val=""/>
+      <w:lvlJc w:val="left"/>
+      <w:pPr>
+        <w:ind w:left="720" w:hanging="360"/>
+      </w:pPr>
+      <w:rPr>
+        <w:rFonts w:ascii="Symbol" w:hAnsi="Symbol" w:hint="default"/>
+      </w:rPr>
+    </w:lvl>
+    <w:lvl w:ilvl="1" w:tplc="04090003" w:tentative="1">
+      <w:start w:val="1"/>
+      <w:numFmt w:val="bullet"/>
+      <w:lvlText w:val="o"/>
+      <w:lvlJc w:val="left"/>
+      <w:pPr>
+        <w:ind w:left="1440" w:hanging="360"/>
+      </w:pPr>
+      <w:rPr>
+        <w:rFonts w:ascii="Courier New" w:hAnsi="Courier New" w:hint="default"/>
+      </w:rPr>
+    </w:lvl>
+    <w:lvl w:ilvl="2" w:tplc="04090005" w:tentative="1">
+      <w:start w:val="1"/>
+      <w:numFmt w:val="bullet"/>
+      <w:lvlText w:val=""/>
+      <w:lvlJc w:val="left"/>
+      <w:pPr>
+        <w:ind w:left="2160" w:hanging="360"/>
+      </w:pPr>
+      <w:rPr>
+        <w:rFonts w:ascii="Wingdings" w:hAnsi="Wingdings" w:hint="default"/>
+      </w:rPr>
+    </w:lvl>
+    <w:lvl w:ilvl="3" w:tplc="04090001" w:tentative="1">
+      <w:start w:val="1"/>
+      <w:numFmt w:val="bullet"/>
+      <w:lvlText w:val=""/>
+      <w:lvlJc w:val="left"/>
+      <w:pPr>
+        <w:ind w:left="2880" w:hanging="360"/>
+      </w:pPr>
+      <w:rPr>
+        <w:rFonts w:ascii="Symbol" w:hAnsi="Symbol" w:hint="default"/>
+      </w:rPr>
+    </w:lvl>
+    <w:lvl w:ilvl="4" w:tplc="04090003" w:tentative="1">
+      <w:start w:val="1"/>
+      <w:numFmt w:val="bullet"/>
+      <w:lvlText w:val="o"/>
+      <w:lvlJc w:val="left"/>
+      <w:pPr>
+        <w:ind w:left="3600" w:hanging="360"/>
+      </w:pPr>
+      <w:rPr>
+        <w:rFonts w:ascii="Courier New" w:hAnsi="Courier New" w:hint="default"/>
+      </w:rPr>
+    </w:lvl>
+    <w:lvl w:ilvl="5" w:tplc="04090005" w:tentative="1">
+      <w:start w:val="1"/>
+      <w:numFmt w:val="bullet"/>
+      <w:lvlText w:val=""/>
+      <w:lvlJc w:val="left"/>
+      <w:pPr>
+        <w:ind w:left="4320" w:hanging="360"/>
+      </w:pPr>
+      <w:rPr>
+        <w:rFonts w:ascii="Wingdings" w:hAnsi="Wingdings" w:hint="default"/>
+      </w:rPr>
+    </w:lvl>
+    <w:lvl w:ilvl="6" w:tplc="04090001" w:tentative="1">
+      <w:start w:val="1"/>
+      <w:numFmt w:val="bullet"/>
+      <w:lvlText w:val=""/>
+      <w:lvlJc w:val="left"/>
+      <w:pPr>
+        <w:ind w:left="5040" w:hanging="360"/>
+      </w:pPr>
+      <w:rPr>
+        <w:rFonts w:ascii="Symbol" w:hAnsi="Symbol" w:hint="default"/>
+      </w:rPr>
+    </w:lvl>
+    <w:lvl w:ilvl="7" w:tplc="04090003" w:tentative="1">
+      <w:start w:val="1"/>
+      <w:numFmt w:val="bullet"/>
+      <w:lvlText w:val="o"/>
+      <w:lvlJc w:val="left"/>
+      <w:pPr>
+        <w:ind w:left="5760" w:hanging="360"/>
+      </w:pPr>
+      <w:rPr>
+        <w:rFonts w:ascii="Courier New" w:hAnsi="Courier New" w:hint="default"/>
+      </w:rPr>
+    </w:lvl>
+    <w:lvl w:ilvl="8" w:tplc="04090005" w:tentative="1">
+      <w:start w:val="1"/>
+      <w:numFmt w:val="bullet"/>
+      <w:lvlText w:val=""/>
+      <w:lvlJc w:val="left"/>
+      <w:pPr>
+        <w:ind w:left="6480" w:hanging="360"/>
+      </w:pPr>
+      <w:rPr>
+        <w:rFonts w:ascii="Wingdings" w:hAnsi="Wingdings" w:hint="default"/>
+      </w:rPr>
+    </w:lvl>
+  </w:abstractNum>
   <w:num w:numId="1">
     <w:abstractNumId w:val="0"/>
+  </w:num>
+  <w:num w:numId="2">
+    <w:abstractNumId w:val="1"/>
   </w:num>
 </w:numbering>
 </file>

</xml_diff>

<commit_message>
Implemented debug variable for tracking coords
</commit_message>
<xml_diff>
--- a/process/progress.docx
+++ b/process/progress.docx
@@ -138,6 +138,33 @@
       <w:r>
         <w:t>Implemented basic left/right movement</w:t>
       </w:r>
+    </w:p>
+    <w:p/>
+    <w:p>
+      <w:r>
+        <w:t>11.24.14</w:t>
+      </w:r>
+    </w:p>
+    <w:p>
+      <w:pPr>
+        <w:pStyle w:val="ListParagraph"/>
+        <w:numPr>
+          <w:ilvl w:val="0"/>
+          <w:numId w:val="3"/>
+        </w:numPr>
+      </w:pPr>
+      <w:r>
+        <w:t>Added Xbox controller config!</w:t>
+      </w:r>
+    </w:p>
+    <w:p>
+      <w:pPr>
+        <w:pStyle w:val="ListParagraph"/>
+        <w:numPr>
+          <w:ilvl w:val="0"/>
+          <w:numId w:val="3"/>
+        </w:numPr>
+      </w:pPr>
       <w:bookmarkStart w:id="0" w:name="_GoBack"/>
       <w:bookmarkEnd w:id="0"/>
     </w:p>
@@ -154,6 +181,119 @@
 <file path=word/numbering.xml><?xml version="1.0" encoding="utf-8"?>
 <w:numbering xmlns:wpc="http://schemas.microsoft.com/office/word/2010/wordprocessingCanvas" xmlns:mo="http://schemas.microsoft.com/office/mac/office/2008/main" xmlns:mc="http://schemas.openxmlformats.org/markup-compatibility/2006" xmlns:mv="urn:schemas-microsoft-com:mac:vml" xmlns:o="urn:schemas-microsoft-com:office:office" xmlns:r="http://schemas.openxmlformats.org/officeDocument/2006/relationships" xmlns:m="http://schemas.openxmlformats.org/officeDocument/2006/math" xmlns:v="urn:schemas-microsoft-com:vml" xmlns:wp14="http://schemas.microsoft.com/office/word/2010/wordprocessingDrawing" xmlns:wp="http://schemas.openxmlformats.org/drawingml/2006/wordprocessingDrawing" xmlns:w10="urn:schemas-microsoft-com:office:word" xmlns:w="http://schemas.openxmlformats.org/wordprocessingml/2006/main" xmlns:w14="http://schemas.microsoft.com/office/word/2010/wordml" xmlns:wpg="http://schemas.microsoft.com/office/word/2010/wordprocessingGroup" xmlns:wpi="http://schemas.microsoft.com/office/word/2010/wordprocessingInk" xmlns:wne="http://schemas.microsoft.com/office/word/2006/wordml" xmlns:wps="http://schemas.microsoft.com/office/word/2010/wordprocessingShape" mc:Ignorable="w14 wp14">
   <w:abstractNum w:abstractNumId="0">
+    <w:nsid w:val="045565F6"/>
+    <w:multiLevelType w:val="hybridMultilevel"/>
+    <w:tmpl w:val="C5222CDA"/>
+    <w:lvl w:ilvl="0" w:tplc="04090001">
+      <w:start w:val="1"/>
+      <w:numFmt w:val="bullet"/>
+      <w:lvlText w:val=""/>
+      <w:lvlJc w:val="left"/>
+      <w:pPr>
+        <w:ind w:left="720" w:hanging="360"/>
+      </w:pPr>
+      <w:rPr>
+        <w:rFonts w:ascii="Symbol" w:hAnsi="Symbol" w:hint="default"/>
+      </w:rPr>
+    </w:lvl>
+    <w:lvl w:ilvl="1" w:tplc="04090003" w:tentative="1">
+      <w:start w:val="1"/>
+      <w:numFmt w:val="bullet"/>
+      <w:lvlText w:val="o"/>
+      <w:lvlJc w:val="left"/>
+      <w:pPr>
+        <w:ind w:left="1440" w:hanging="360"/>
+      </w:pPr>
+      <w:rPr>
+        <w:rFonts w:ascii="Courier New" w:hAnsi="Courier New" w:hint="default"/>
+      </w:rPr>
+    </w:lvl>
+    <w:lvl w:ilvl="2" w:tplc="04090005" w:tentative="1">
+      <w:start w:val="1"/>
+      <w:numFmt w:val="bullet"/>
+      <w:lvlText w:val=""/>
+      <w:lvlJc w:val="left"/>
+      <w:pPr>
+        <w:ind w:left="2160" w:hanging="360"/>
+      </w:pPr>
+      <w:rPr>
+        <w:rFonts w:ascii="Wingdings" w:hAnsi="Wingdings" w:hint="default"/>
+      </w:rPr>
+    </w:lvl>
+    <w:lvl w:ilvl="3" w:tplc="04090001" w:tentative="1">
+      <w:start w:val="1"/>
+      <w:numFmt w:val="bullet"/>
+      <w:lvlText w:val=""/>
+      <w:lvlJc w:val="left"/>
+      <w:pPr>
+        <w:ind w:left="2880" w:hanging="360"/>
+      </w:pPr>
+      <w:rPr>
+        <w:rFonts w:ascii="Symbol" w:hAnsi="Symbol" w:hint="default"/>
+      </w:rPr>
+    </w:lvl>
+    <w:lvl w:ilvl="4" w:tplc="04090003" w:tentative="1">
+      <w:start w:val="1"/>
+      <w:numFmt w:val="bullet"/>
+      <w:lvlText w:val="o"/>
+      <w:lvlJc w:val="left"/>
+      <w:pPr>
+        <w:ind w:left="3600" w:hanging="360"/>
+      </w:pPr>
+      <w:rPr>
+        <w:rFonts w:ascii="Courier New" w:hAnsi="Courier New" w:hint="default"/>
+      </w:rPr>
+    </w:lvl>
+    <w:lvl w:ilvl="5" w:tplc="04090005" w:tentative="1">
+      <w:start w:val="1"/>
+      <w:numFmt w:val="bullet"/>
+      <w:lvlText w:val=""/>
+      <w:lvlJc w:val="left"/>
+      <w:pPr>
+        <w:ind w:left="4320" w:hanging="360"/>
+      </w:pPr>
+      <w:rPr>
+        <w:rFonts w:ascii="Wingdings" w:hAnsi="Wingdings" w:hint="default"/>
+      </w:rPr>
+    </w:lvl>
+    <w:lvl w:ilvl="6" w:tplc="04090001" w:tentative="1">
+      <w:start w:val="1"/>
+      <w:numFmt w:val="bullet"/>
+      <w:lvlText w:val=""/>
+      <w:lvlJc w:val="left"/>
+      <w:pPr>
+        <w:ind w:left="5040" w:hanging="360"/>
+      </w:pPr>
+      <w:rPr>
+        <w:rFonts w:ascii="Symbol" w:hAnsi="Symbol" w:hint="default"/>
+      </w:rPr>
+    </w:lvl>
+    <w:lvl w:ilvl="7" w:tplc="04090003" w:tentative="1">
+      <w:start w:val="1"/>
+      <w:numFmt w:val="bullet"/>
+      <w:lvlText w:val="o"/>
+      <w:lvlJc w:val="left"/>
+      <w:pPr>
+        <w:ind w:left="5760" w:hanging="360"/>
+      </w:pPr>
+      <w:rPr>
+        <w:rFonts w:ascii="Courier New" w:hAnsi="Courier New" w:hint="default"/>
+      </w:rPr>
+    </w:lvl>
+    <w:lvl w:ilvl="8" w:tplc="04090005" w:tentative="1">
+      <w:start w:val="1"/>
+      <w:numFmt w:val="bullet"/>
+      <w:lvlText w:val=""/>
+      <w:lvlJc w:val="left"/>
+      <w:pPr>
+        <w:ind w:left="6480" w:hanging="360"/>
+      </w:pPr>
+      <w:rPr>
+        <w:rFonts w:ascii="Wingdings" w:hAnsi="Wingdings" w:hint="default"/>
+      </w:rPr>
+    </w:lvl>
+  </w:abstractNum>
+  <w:abstractNum w:abstractNumId="1">
     <w:nsid w:val="1B7F7E73"/>
     <w:multiLevelType w:val="hybridMultilevel"/>
     <w:tmpl w:val="ACEECBBE"/>
@@ -266,7 +406,7 @@
       </w:rPr>
     </w:lvl>
   </w:abstractNum>
-  <w:abstractNum w:abstractNumId="1">
+  <w:abstractNum w:abstractNumId="2">
     <w:nsid w:val="36A92526"/>
     <w:multiLevelType w:val="hybridMultilevel"/>
     <w:tmpl w:val="A48E54C8"/>
@@ -380,10 +520,13 @@
     </w:lvl>
   </w:abstractNum>
   <w:num w:numId="1">
-    <w:abstractNumId w:val="0"/>
+    <w:abstractNumId w:val="1"/>
   </w:num>
   <w:num w:numId="2">
-    <w:abstractNumId w:val="1"/>
+    <w:abstractNumId w:val="2"/>
+  </w:num>
+  <w:num w:numId="3">
+    <w:abstractNumId w:val="0"/>
   </w:num>
 </w:numbering>
 </file>

</xml_diff>

<commit_message>
Adjust gravity, clean up code
</commit_message>
<xml_diff>
--- a/process/progress.docx
+++ b/process/progress.docx
@@ -471,6 +471,47 @@
           <w:rFonts w:ascii="Arial" w:hAnsi="Arial"/>
         </w:rPr>
         <w:t>Scroll background left by amount equal to player.MOVESPEED</w:t>
+      </w:r>
+    </w:p>
+    <w:p>
+      <w:pPr>
+        <w:spacing w:line="276" w:lineRule="auto"/>
+        <w:rPr>
+          <w:rFonts w:ascii="Arial" w:hAnsi="Arial"/>
+        </w:rPr>
+      </w:pPr>
+    </w:p>
+    <w:p>
+      <w:pPr>
+        <w:spacing w:line="276" w:lineRule="auto"/>
+        <w:rPr>
+          <w:rFonts w:ascii="Arial" w:hAnsi="Arial"/>
+        </w:rPr>
+      </w:pPr>
+      <w:r>
+        <w:rPr>
+          <w:rFonts w:ascii="Arial" w:hAnsi="Arial"/>
+        </w:rPr>
+        <w:t>11.26.14</w:t>
+      </w:r>
+    </w:p>
+    <w:p>
+      <w:pPr>
+        <w:pStyle w:val="ListParagraph"/>
+        <w:numPr>
+          <w:ilvl w:val="0"/>
+          <w:numId w:val="6"/>
+        </w:numPr>
+        <w:spacing w:line="276" w:lineRule="auto"/>
+        <w:rPr>
+          <w:rFonts w:ascii="Arial" w:hAnsi="Arial"/>
+        </w:rPr>
+      </w:pPr>
+      <w:r>
+        <w:rPr>
+          <w:rFonts w:ascii="Arial" w:hAnsi="Arial"/>
+        </w:rPr>
+        <w:t>Scrolling detection is now implemented</w:t>
       </w:r>
       <w:bookmarkStart w:id="0" w:name="_GoBack"/>
       <w:bookmarkEnd w:id="0"/>
@@ -714,6 +755,119 @@
     </w:lvl>
   </w:abstractNum>
   <w:abstractNum w:abstractNumId="2">
+    <w:nsid w:val="207D0C90"/>
+    <w:multiLevelType w:val="hybridMultilevel"/>
+    <w:tmpl w:val="437AFF94"/>
+    <w:lvl w:ilvl="0" w:tplc="04090001">
+      <w:start w:val="1"/>
+      <w:numFmt w:val="bullet"/>
+      <w:lvlText w:val=""/>
+      <w:lvlJc w:val="left"/>
+      <w:pPr>
+        <w:ind w:left="720" w:hanging="360"/>
+      </w:pPr>
+      <w:rPr>
+        <w:rFonts w:ascii="Symbol" w:hAnsi="Symbol" w:hint="default"/>
+      </w:rPr>
+    </w:lvl>
+    <w:lvl w:ilvl="1" w:tplc="04090003" w:tentative="1">
+      <w:start w:val="1"/>
+      <w:numFmt w:val="bullet"/>
+      <w:lvlText w:val="o"/>
+      <w:lvlJc w:val="left"/>
+      <w:pPr>
+        <w:ind w:left="1440" w:hanging="360"/>
+      </w:pPr>
+      <w:rPr>
+        <w:rFonts w:ascii="Courier New" w:hAnsi="Courier New" w:hint="default"/>
+      </w:rPr>
+    </w:lvl>
+    <w:lvl w:ilvl="2" w:tplc="04090005" w:tentative="1">
+      <w:start w:val="1"/>
+      <w:numFmt w:val="bullet"/>
+      <w:lvlText w:val=""/>
+      <w:lvlJc w:val="left"/>
+      <w:pPr>
+        <w:ind w:left="2160" w:hanging="360"/>
+      </w:pPr>
+      <w:rPr>
+        <w:rFonts w:ascii="Wingdings" w:hAnsi="Wingdings" w:hint="default"/>
+      </w:rPr>
+    </w:lvl>
+    <w:lvl w:ilvl="3" w:tplc="04090001" w:tentative="1">
+      <w:start w:val="1"/>
+      <w:numFmt w:val="bullet"/>
+      <w:lvlText w:val=""/>
+      <w:lvlJc w:val="left"/>
+      <w:pPr>
+        <w:ind w:left="2880" w:hanging="360"/>
+      </w:pPr>
+      <w:rPr>
+        <w:rFonts w:ascii="Symbol" w:hAnsi="Symbol" w:hint="default"/>
+      </w:rPr>
+    </w:lvl>
+    <w:lvl w:ilvl="4" w:tplc="04090003" w:tentative="1">
+      <w:start w:val="1"/>
+      <w:numFmt w:val="bullet"/>
+      <w:lvlText w:val="o"/>
+      <w:lvlJc w:val="left"/>
+      <w:pPr>
+        <w:ind w:left="3600" w:hanging="360"/>
+      </w:pPr>
+      <w:rPr>
+        <w:rFonts w:ascii="Courier New" w:hAnsi="Courier New" w:hint="default"/>
+      </w:rPr>
+    </w:lvl>
+    <w:lvl w:ilvl="5" w:tplc="04090005" w:tentative="1">
+      <w:start w:val="1"/>
+      <w:numFmt w:val="bullet"/>
+      <w:lvlText w:val=""/>
+      <w:lvlJc w:val="left"/>
+      <w:pPr>
+        <w:ind w:left="4320" w:hanging="360"/>
+      </w:pPr>
+      <w:rPr>
+        <w:rFonts w:ascii="Wingdings" w:hAnsi="Wingdings" w:hint="default"/>
+      </w:rPr>
+    </w:lvl>
+    <w:lvl w:ilvl="6" w:tplc="04090001" w:tentative="1">
+      <w:start w:val="1"/>
+      <w:numFmt w:val="bullet"/>
+      <w:lvlText w:val=""/>
+      <w:lvlJc w:val="left"/>
+      <w:pPr>
+        <w:ind w:left="5040" w:hanging="360"/>
+      </w:pPr>
+      <w:rPr>
+        <w:rFonts w:ascii="Symbol" w:hAnsi="Symbol" w:hint="default"/>
+      </w:rPr>
+    </w:lvl>
+    <w:lvl w:ilvl="7" w:tplc="04090003" w:tentative="1">
+      <w:start w:val="1"/>
+      <w:numFmt w:val="bullet"/>
+      <w:lvlText w:val="o"/>
+      <w:lvlJc w:val="left"/>
+      <w:pPr>
+        <w:ind w:left="5760" w:hanging="360"/>
+      </w:pPr>
+      <w:rPr>
+        <w:rFonts w:ascii="Courier New" w:hAnsi="Courier New" w:hint="default"/>
+      </w:rPr>
+    </w:lvl>
+    <w:lvl w:ilvl="8" w:tplc="04090005" w:tentative="1">
+      <w:start w:val="1"/>
+      <w:numFmt w:val="bullet"/>
+      <w:lvlText w:val=""/>
+      <w:lvlJc w:val="left"/>
+      <w:pPr>
+        <w:ind w:left="6480" w:hanging="360"/>
+      </w:pPr>
+      <w:rPr>
+        <w:rFonts w:ascii="Wingdings" w:hAnsi="Wingdings" w:hint="default"/>
+      </w:rPr>
+    </w:lvl>
+  </w:abstractNum>
+  <w:abstractNum w:abstractNumId="3">
     <w:nsid w:val="36A92526"/>
     <w:multiLevelType w:val="hybridMultilevel"/>
     <w:tmpl w:val="A48E54C8"/>
@@ -826,7 +980,7 @@
       </w:rPr>
     </w:lvl>
   </w:abstractNum>
-  <w:abstractNum w:abstractNumId="3">
+  <w:abstractNum w:abstractNumId="4">
     <w:nsid w:val="3E975686"/>
     <w:multiLevelType w:val="hybridMultilevel"/>
     <w:tmpl w:val="271238BE"/>
@@ -939,7 +1093,7 @@
       </w:rPr>
     </w:lvl>
   </w:abstractNum>
-  <w:abstractNum w:abstractNumId="4">
+  <w:abstractNum w:abstractNumId="5">
     <w:nsid w:val="6F2B249A"/>
     <w:multiLevelType w:val="hybridMultilevel"/>
     <w:tmpl w:val="109A665E"/>
@@ -1056,16 +1210,19 @@
     <w:abstractNumId w:val="1"/>
   </w:num>
   <w:num w:numId="2">
-    <w:abstractNumId w:val="2"/>
+    <w:abstractNumId w:val="3"/>
   </w:num>
   <w:num w:numId="3">
     <w:abstractNumId w:val="0"/>
   </w:num>
   <w:num w:numId="4">
-    <w:abstractNumId w:val="3"/>
+    <w:abstractNumId w:val="4"/>
   </w:num>
   <w:num w:numId="5">
-    <w:abstractNumId w:val="4"/>
+    <w:abstractNumId w:val="5"/>
+  </w:num>
+  <w:num w:numId="6">
+    <w:abstractNumId w:val="2"/>
   </w:num>
 </w:numbering>
 </file>

</xml_diff>

<commit_message>
Added pseudocode for scroll() method
</commit_message>
<xml_diff>
--- a/process/progress.docx
+++ b/process/progress.docx
@@ -550,6 +550,44 @@
           <w:rFonts w:ascii="Arial" w:hAnsi="Arial"/>
         </w:rPr>
         <w:t>Added a placeholder sprite</w:t>
+      </w:r>
+    </w:p>
+    <w:p>
+      <w:pPr>
+        <w:pStyle w:val="ListParagraph"/>
+        <w:numPr>
+          <w:ilvl w:val="0"/>
+          <w:numId w:val="6"/>
+        </w:numPr>
+        <w:spacing w:line="276" w:lineRule="auto"/>
+        <w:rPr>
+          <w:rFonts w:ascii="Arial" w:hAnsi="Arial"/>
+        </w:rPr>
+      </w:pPr>
+      <w:r>
+        <w:rPr>
+          <w:rFonts w:ascii="Arial" w:hAnsi="Arial"/>
+        </w:rPr>
+        <w:t>Added a placeholder bg</w:t>
+      </w:r>
+    </w:p>
+    <w:p>
+      <w:pPr>
+        <w:pStyle w:val="ListParagraph"/>
+        <w:numPr>
+          <w:ilvl w:val="0"/>
+          <w:numId w:val="6"/>
+        </w:numPr>
+        <w:spacing w:line="276" w:lineRule="auto"/>
+        <w:rPr>
+          <w:rFonts w:ascii="Arial" w:hAnsi="Arial"/>
+        </w:rPr>
+      </w:pPr>
+      <w:r>
+        <w:rPr>
+          <w:rFonts w:ascii="Arial" w:hAnsi="Arial"/>
+        </w:rPr>
+        <w:t>Added pseudocode for scroll() method</w:t>
       </w:r>
       <w:bookmarkStart w:id="0" w:name="_GoBack"/>
       <w:bookmarkEnd w:id="0"/>

</xml_diff>

<commit_message>
Added assets; updated progress
</commit_message>
<xml_diff>
--- a/process/progress.docx
+++ b/process/progress.docx
@@ -588,6 +588,67 @@
           <w:rFonts w:ascii="Arial" w:hAnsi="Arial"/>
         </w:rPr>
         <w:t>Added pseudocode for scroll() method</w:t>
+      </w:r>
+    </w:p>
+    <w:p>
+      <w:pPr>
+        <w:spacing w:line="276" w:lineRule="auto"/>
+        <w:rPr>
+          <w:rFonts w:ascii="Arial" w:hAnsi="Arial"/>
+        </w:rPr>
+      </w:pPr>
+    </w:p>
+    <w:p>
+      <w:pPr>
+        <w:spacing w:line="276" w:lineRule="auto"/>
+        <w:rPr>
+          <w:rFonts w:ascii="Arial" w:hAnsi="Arial"/>
+        </w:rPr>
+      </w:pPr>
+      <w:r>
+        <w:rPr>
+          <w:rFonts w:ascii="Arial" w:hAnsi="Arial"/>
+        </w:rPr>
+        <w:lastRenderedPageBreak/>
+        <w:t>11.27.14</w:t>
+      </w:r>
+    </w:p>
+    <w:p>
+      <w:pPr>
+        <w:pStyle w:val="ListParagraph"/>
+        <w:numPr>
+          <w:ilvl w:val="0"/>
+          <w:numId w:val="7"/>
+        </w:numPr>
+        <w:spacing w:line="276" w:lineRule="auto"/>
+        <w:rPr>
+          <w:rFonts w:ascii="Arial" w:hAnsi="Arial"/>
+        </w:rPr>
+      </w:pPr>
+      <w:r>
+        <w:rPr>
+          <w:rFonts w:ascii="Arial" w:hAnsi="Arial"/>
+        </w:rPr>
+        <w:t>Received some assets from Brandon</w:t>
+      </w:r>
+    </w:p>
+    <w:p>
+      <w:pPr>
+        <w:pStyle w:val="ListParagraph"/>
+        <w:numPr>
+          <w:ilvl w:val="0"/>
+          <w:numId w:val="7"/>
+        </w:numPr>
+        <w:spacing w:line="276" w:lineRule="auto"/>
+        <w:rPr>
+          <w:rFonts w:ascii="Arial" w:hAnsi="Arial"/>
+        </w:rPr>
+      </w:pPr>
+      <w:r>
+        <w:rPr>
+          <w:rFonts w:ascii="Arial" w:hAnsi="Arial"/>
+        </w:rPr>
+        <w:t>Created method to display both pixel coordinates and Box2D world coordinates</w:t>
       </w:r>
       <w:bookmarkStart w:id="0" w:name="_GoBack"/>
       <w:bookmarkEnd w:id="0"/>
@@ -944,6 +1005,119 @@
     </w:lvl>
   </w:abstractNum>
   <w:abstractNum w:abstractNumId="3">
+    <w:nsid w:val="2CAC752A"/>
+    <w:multiLevelType w:val="hybridMultilevel"/>
+    <w:tmpl w:val="539ACD26"/>
+    <w:lvl w:ilvl="0" w:tplc="04090001">
+      <w:start w:val="1"/>
+      <w:numFmt w:val="bullet"/>
+      <w:lvlText w:val=""/>
+      <w:lvlJc w:val="left"/>
+      <w:pPr>
+        <w:ind w:left="720" w:hanging="360"/>
+      </w:pPr>
+      <w:rPr>
+        <w:rFonts w:ascii="Symbol" w:hAnsi="Symbol" w:hint="default"/>
+      </w:rPr>
+    </w:lvl>
+    <w:lvl w:ilvl="1" w:tplc="04090003" w:tentative="1">
+      <w:start w:val="1"/>
+      <w:numFmt w:val="bullet"/>
+      <w:lvlText w:val="o"/>
+      <w:lvlJc w:val="left"/>
+      <w:pPr>
+        <w:ind w:left="1440" w:hanging="360"/>
+      </w:pPr>
+      <w:rPr>
+        <w:rFonts w:ascii="Courier New" w:hAnsi="Courier New" w:hint="default"/>
+      </w:rPr>
+    </w:lvl>
+    <w:lvl w:ilvl="2" w:tplc="04090005" w:tentative="1">
+      <w:start w:val="1"/>
+      <w:numFmt w:val="bullet"/>
+      <w:lvlText w:val=""/>
+      <w:lvlJc w:val="left"/>
+      <w:pPr>
+        <w:ind w:left="2160" w:hanging="360"/>
+      </w:pPr>
+      <w:rPr>
+        <w:rFonts w:ascii="Wingdings" w:hAnsi="Wingdings" w:hint="default"/>
+      </w:rPr>
+    </w:lvl>
+    <w:lvl w:ilvl="3" w:tplc="04090001" w:tentative="1">
+      <w:start w:val="1"/>
+      <w:numFmt w:val="bullet"/>
+      <w:lvlText w:val=""/>
+      <w:lvlJc w:val="left"/>
+      <w:pPr>
+        <w:ind w:left="2880" w:hanging="360"/>
+      </w:pPr>
+      <w:rPr>
+        <w:rFonts w:ascii="Symbol" w:hAnsi="Symbol" w:hint="default"/>
+      </w:rPr>
+    </w:lvl>
+    <w:lvl w:ilvl="4" w:tplc="04090003" w:tentative="1">
+      <w:start w:val="1"/>
+      <w:numFmt w:val="bullet"/>
+      <w:lvlText w:val="o"/>
+      <w:lvlJc w:val="left"/>
+      <w:pPr>
+        <w:ind w:left="3600" w:hanging="360"/>
+      </w:pPr>
+      <w:rPr>
+        <w:rFonts w:ascii="Courier New" w:hAnsi="Courier New" w:hint="default"/>
+      </w:rPr>
+    </w:lvl>
+    <w:lvl w:ilvl="5" w:tplc="04090005" w:tentative="1">
+      <w:start w:val="1"/>
+      <w:numFmt w:val="bullet"/>
+      <w:lvlText w:val=""/>
+      <w:lvlJc w:val="left"/>
+      <w:pPr>
+        <w:ind w:left="4320" w:hanging="360"/>
+      </w:pPr>
+      <w:rPr>
+        <w:rFonts w:ascii="Wingdings" w:hAnsi="Wingdings" w:hint="default"/>
+      </w:rPr>
+    </w:lvl>
+    <w:lvl w:ilvl="6" w:tplc="04090001" w:tentative="1">
+      <w:start w:val="1"/>
+      <w:numFmt w:val="bullet"/>
+      <w:lvlText w:val=""/>
+      <w:lvlJc w:val="left"/>
+      <w:pPr>
+        <w:ind w:left="5040" w:hanging="360"/>
+      </w:pPr>
+      <w:rPr>
+        <w:rFonts w:ascii="Symbol" w:hAnsi="Symbol" w:hint="default"/>
+      </w:rPr>
+    </w:lvl>
+    <w:lvl w:ilvl="7" w:tplc="04090003" w:tentative="1">
+      <w:start w:val="1"/>
+      <w:numFmt w:val="bullet"/>
+      <w:lvlText w:val="o"/>
+      <w:lvlJc w:val="left"/>
+      <w:pPr>
+        <w:ind w:left="5760" w:hanging="360"/>
+      </w:pPr>
+      <w:rPr>
+        <w:rFonts w:ascii="Courier New" w:hAnsi="Courier New" w:hint="default"/>
+      </w:rPr>
+    </w:lvl>
+    <w:lvl w:ilvl="8" w:tplc="04090005" w:tentative="1">
+      <w:start w:val="1"/>
+      <w:numFmt w:val="bullet"/>
+      <w:lvlText w:val=""/>
+      <w:lvlJc w:val="left"/>
+      <w:pPr>
+        <w:ind w:left="6480" w:hanging="360"/>
+      </w:pPr>
+      <w:rPr>
+        <w:rFonts w:ascii="Wingdings" w:hAnsi="Wingdings" w:hint="default"/>
+      </w:rPr>
+    </w:lvl>
+  </w:abstractNum>
+  <w:abstractNum w:abstractNumId="4">
     <w:nsid w:val="36A92526"/>
     <w:multiLevelType w:val="hybridMultilevel"/>
     <w:tmpl w:val="A48E54C8"/>
@@ -1056,7 +1230,7 @@
       </w:rPr>
     </w:lvl>
   </w:abstractNum>
-  <w:abstractNum w:abstractNumId="4">
+  <w:abstractNum w:abstractNumId="5">
     <w:nsid w:val="3E975686"/>
     <w:multiLevelType w:val="hybridMultilevel"/>
     <w:tmpl w:val="271238BE"/>
@@ -1169,7 +1343,7 @@
       </w:rPr>
     </w:lvl>
   </w:abstractNum>
-  <w:abstractNum w:abstractNumId="5">
+  <w:abstractNum w:abstractNumId="6">
     <w:nsid w:val="6F2B249A"/>
     <w:multiLevelType w:val="hybridMultilevel"/>
     <w:tmpl w:val="109A665E"/>
@@ -1286,19 +1460,22 @@
     <w:abstractNumId w:val="1"/>
   </w:num>
   <w:num w:numId="2">
-    <w:abstractNumId w:val="3"/>
+    <w:abstractNumId w:val="4"/>
   </w:num>
   <w:num w:numId="3">
     <w:abstractNumId w:val="0"/>
   </w:num>
   <w:num w:numId="4">
-    <w:abstractNumId w:val="4"/>
+    <w:abstractNumId w:val="5"/>
   </w:num>
   <w:num w:numId="5">
-    <w:abstractNumId w:val="5"/>
+    <w:abstractNumId w:val="6"/>
   </w:num>
   <w:num w:numId="6">
     <w:abstractNumId w:val="2"/>
+  </w:num>
+  <w:num w:numId="7">
+    <w:abstractNumId w:val="3"/>
   </w:num>
 </w:numbering>
 </file>

</xml_diff>

<commit_message>
May take a new approach to scrolling
</commit_message>
<xml_diff>
--- a/process/progress.docx
+++ b/process/progress.docx
@@ -649,6 +649,51 @@
           <w:rFonts w:ascii="Arial" w:hAnsi="Arial"/>
         </w:rPr>
         <w:t>Created method to display both pixel coordinates and Box2D world coordinates</w:t>
+      </w:r>
+    </w:p>
+    <w:p>
+      <w:pPr>
+        <w:spacing w:line="276" w:lineRule="auto"/>
+        <w:rPr>
+          <w:rFonts w:ascii="Arial" w:hAnsi="Arial"/>
+        </w:rPr>
+      </w:pPr>
+      <w:r>
+        <w:rPr>
+          <w:rFonts w:ascii="Arial" w:hAnsi="Arial"/>
+        </w:rPr>
+        <w:t>11.28.14</w:t>
+      </w:r>
+    </w:p>
+    <w:p>
+      <w:pPr>
+        <w:pStyle w:val="ListParagraph"/>
+        <w:numPr>
+          <w:ilvl w:val="0"/>
+          <w:numId w:val="8"/>
+        </w:numPr>
+        <w:spacing w:line="276" w:lineRule="auto"/>
+        <w:rPr>
+          <w:rFonts w:ascii="Arial" w:hAnsi="Arial"/>
+        </w:rPr>
+      </w:pPr>
+      <w:r>
+        <w:rPr>
+          <w:rFonts w:ascii="Arial" w:hAnsi="Arial"/>
+        </w:rPr>
+        <w:t xml:space="preserve">Going to implement </w:t>
+      </w:r>
+      <w:r>
+        <w:rPr>
+          <w:rFonts w:ascii="Arial" w:hAnsi="Arial"/>
+        </w:rPr>
+        <w:t>scrolling using Processing’</w:t>
+      </w:r>
+      <w:r>
+        <w:rPr>
+          <w:rFonts w:ascii="Arial" w:hAnsi="Arial"/>
+        </w:rPr>
+        <w:t>s translate() method</w:t>
       </w:r>
       <w:bookmarkStart w:id="0" w:name="_GoBack"/>
       <w:bookmarkEnd w:id="0"/>
@@ -1344,6 +1389,119 @@
     </w:lvl>
   </w:abstractNum>
   <w:abstractNum w:abstractNumId="6">
+    <w:nsid w:val="685A1101"/>
+    <w:multiLevelType w:val="hybridMultilevel"/>
+    <w:tmpl w:val="33943676"/>
+    <w:lvl w:ilvl="0" w:tplc="04090001">
+      <w:start w:val="1"/>
+      <w:numFmt w:val="bullet"/>
+      <w:lvlText w:val=""/>
+      <w:lvlJc w:val="left"/>
+      <w:pPr>
+        <w:ind w:left="720" w:hanging="360"/>
+      </w:pPr>
+      <w:rPr>
+        <w:rFonts w:ascii="Symbol" w:hAnsi="Symbol" w:hint="default"/>
+      </w:rPr>
+    </w:lvl>
+    <w:lvl w:ilvl="1" w:tplc="04090003" w:tentative="1">
+      <w:start w:val="1"/>
+      <w:numFmt w:val="bullet"/>
+      <w:lvlText w:val="o"/>
+      <w:lvlJc w:val="left"/>
+      <w:pPr>
+        <w:ind w:left="1440" w:hanging="360"/>
+      </w:pPr>
+      <w:rPr>
+        <w:rFonts w:ascii="Courier New" w:hAnsi="Courier New" w:hint="default"/>
+      </w:rPr>
+    </w:lvl>
+    <w:lvl w:ilvl="2" w:tplc="04090005" w:tentative="1">
+      <w:start w:val="1"/>
+      <w:numFmt w:val="bullet"/>
+      <w:lvlText w:val=""/>
+      <w:lvlJc w:val="left"/>
+      <w:pPr>
+        <w:ind w:left="2160" w:hanging="360"/>
+      </w:pPr>
+      <w:rPr>
+        <w:rFonts w:ascii="Wingdings" w:hAnsi="Wingdings" w:hint="default"/>
+      </w:rPr>
+    </w:lvl>
+    <w:lvl w:ilvl="3" w:tplc="04090001" w:tentative="1">
+      <w:start w:val="1"/>
+      <w:numFmt w:val="bullet"/>
+      <w:lvlText w:val=""/>
+      <w:lvlJc w:val="left"/>
+      <w:pPr>
+        <w:ind w:left="2880" w:hanging="360"/>
+      </w:pPr>
+      <w:rPr>
+        <w:rFonts w:ascii="Symbol" w:hAnsi="Symbol" w:hint="default"/>
+      </w:rPr>
+    </w:lvl>
+    <w:lvl w:ilvl="4" w:tplc="04090003" w:tentative="1">
+      <w:start w:val="1"/>
+      <w:numFmt w:val="bullet"/>
+      <w:lvlText w:val="o"/>
+      <w:lvlJc w:val="left"/>
+      <w:pPr>
+        <w:ind w:left="3600" w:hanging="360"/>
+      </w:pPr>
+      <w:rPr>
+        <w:rFonts w:ascii="Courier New" w:hAnsi="Courier New" w:hint="default"/>
+      </w:rPr>
+    </w:lvl>
+    <w:lvl w:ilvl="5" w:tplc="04090005" w:tentative="1">
+      <w:start w:val="1"/>
+      <w:numFmt w:val="bullet"/>
+      <w:lvlText w:val=""/>
+      <w:lvlJc w:val="left"/>
+      <w:pPr>
+        <w:ind w:left="4320" w:hanging="360"/>
+      </w:pPr>
+      <w:rPr>
+        <w:rFonts w:ascii="Wingdings" w:hAnsi="Wingdings" w:hint="default"/>
+      </w:rPr>
+    </w:lvl>
+    <w:lvl w:ilvl="6" w:tplc="04090001" w:tentative="1">
+      <w:start w:val="1"/>
+      <w:numFmt w:val="bullet"/>
+      <w:lvlText w:val=""/>
+      <w:lvlJc w:val="left"/>
+      <w:pPr>
+        <w:ind w:left="5040" w:hanging="360"/>
+      </w:pPr>
+      <w:rPr>
+        <w:rFonts w:ascii="Symbol" w:hAnsi="Symbol" w:hint="default"/>
+      </w:rPr>
+    </w:lvl>
+    <w:lvl w:ilvl="7" w:tplc="04090003" w:tentative="1">
+      <w:start w:val="1"/>
+      <w:numFmt w:val="bullet"/>
+      <w:lvlText w:val="o"/>
+      <w:lvlJc w:val="left"/>
+      <w:pPr>
+        <w:ind w:left="5760" w:hanging="360"/>
+      </w:pPr>
+      <w:rPr>
+        <w:rFonts w:ascii="Courier New" w:hAnsi="Courier New" w:hint="default"/>
+      </w:rPr>
+    </w:lvl>
+    <w:lvl w:ilvl="8" w:tplc="04090005" w:tentative="1">
+      <w:start w:val="1"/>
+      <w:numFmt w:val="bullet"/>
+      <w:lvlText w:val=""/>
+      <w:lvlJc w:val="left"/>
+      <w:pPr>
+        <w:ind w:left="6480" w:hanging="360"/>
+      </w:pPr>
+      <w:rPr>
+        <w:rFonts w:ascii="Wingdings" w:hAnsi="Wingdings" w:hint="default"/>
+      </w:rPr>
+    </w:lvl>
+  </w:abstractNum>
+  <w:abstractNum w:abstractNumId="7">
     <w:nsid w:val="6F2B249A"/>
     <w:multiLevelType w:val="hybridMultilevel"/>
     <w:tmpl w:val="109A665E"/>
@@ -1469,13 +1627,16 @@
     <w:abstractNumId w:val="5"/>
   </w:num>
   <w:num w:numId="5">
-    <w:abstractNumId w:val="6"/>
+    <w:abstractNumId w:val="7"/>
   </w:num>
   <w:num w:numId="6">
     <w:abstractNumId w:val="2"/>
   </w:num>
   <w:num w:numId="7">
     <w:abstractNumId w:val="3"/>
+  </w:num>
+  <w:num w:numId="8">
+    <w:abstractNumId w:val="6"/>
   </w:num>
 </w:numbering>
 </file>

</xml_diff>

<commit_message>
Player can face left/right now
</commit_message>
<xml_diff>
--- a/process/progress.docx
+++ b/process/progress.docx
@@ -827,6 +827,25 @@
           <w:rFonts w:ascii="Arial" w:hAnsi="Arial"/>
         </w:rPr>
         <w:t xml:space="preserve"> – Use bitmap or pixel</w:t>
+      </w:r>
+    </w:p>
+    <w:p>
+      <w:pPr>
+        <w:pStyle w:val="ListParagraph"/>
+        <w:numPr>
+          <w:ilvl w:val="0"/>
+          <w:numId w:val="8"/>
+        </w:numPr>
+        <w:spacing w:line="276" w:lineRule="auto"/>
+        <w:rPr>
+          <w:rFonts w:ascii="Arial" w:hAnsi="Arial"/>
+        </w:rPr>
+      </w:pPr>
+      <w:r>
+        <w:rPr>
+          <w:rFonts w:ascii="Arial" w:hAnsi="Arial"/>
+        </w:rPr>
+        <w:t>Implemented sprites</w:t>
       </w:r>
       <w:bookmarkStart w:id="0" w:name="_GoBack"/>
       <w:bookmarkEnd w:id="0"/>

</xml_diff>

<commit_message>
Added a working map loader
Maps are 64 x 48, or 256 x 48 for instance.
</commit_message>
<xml_diff>
--- a/process/progress.docx
+++ b/process/progress.docx
@@ -847,8 +847,423 @@
         </w:rPr>
         <w:t>Implemented sprites</w:t>
       </w:r>
+    </w:p>
+    <w:p>
+      <w:pPr>
+        <w:spacing w:line="276" w:lineRule="auto"/>
+        <w:rPr>
+          <w:rFonts w:ascii="Arial" w:hAnsi="Arial"/>
+        </w:rPr>
+      </w:pPr>
+      <w:r>
+        <w:rPr>
+          <w:rFonts w:ascii="Arial" w:hAnsi="Arial"/>
+        </w:rPr>
+        <w:t>12.2.14</w:t>
+      </w:r>
+    </w:p>
+    <w:p>
+      <w:pPr>
+        <w:pStyle w:val="ListParagraph"/>
+        <w:numPr>
+          <w:ilvl w:val="0"/>
+          <w:numId w:val="9"/>
+        </w:numPr>
+        <w:spacing w:line="276" w:lineRule="auto"/>
+        <w:rPr>
+          <w:rFonts w:ascii="Arial" w:hAnsi="Arial"/>
+        </w:rPr>
+      </w:pPr>
+      <w:r>
+        <w:rPr>
+          <w:rFonts w:ascii="Arial" w:hAnsi="Arial"/>
+        </w:rPr>
+        <w:t>Added running and shooting animations</w:t>
+      </w:r>
+    </w:p>
+    <w:p>
+      <w:pPr>
+        <w:pStyle w:val="ListParagraph"/>
+        <w:numPr>
+          <w:ilvl w:val="0"/>
+          <w:numId w:val="9"/>
+        </w:numPr>
+        <w:spacing w:line="276" w:lineRule="auto"/>
+        <w:rPr>
+          <w:rFonts w:ascii="Arial" w:hAnsi="Arial"/>
+        </w:rPr>
+      </w:pPr>
+      <w:r>
+        <w:rPr>
+          <w:rFonts w:ascii="Arial" w:hAnsi="Arial"/>
+        </w:rPr>
+        <w:t>Adjusted dimensions; Hitbox and character sprite match up</w:t>
+      </w:r>
+    </w:p>
+    <w:p>
+      <w:pPr>
+        <w:pStyle w:val="ListParagraph"/>
+        <w:numPr>
+          <w:ilvl w:val="0"/>
+          <w:numId w:val="9"/>
+        </w:numPr>
+        <w:spacing w:line="276" w:lineRule="auto"/>
+        <w:rPr>
+          <w:rFonts w:ascii="Arial" w:hAnsi="Arial"/>
+        </w:rPr>
+      </w:pPr>
+      <w:r>
+        <w:rPr>
+          <w:rFonts w:ascii="Arial" w:hAnsi="Arial"/>
+        </w:rPr>
+        <w:t>Plan to implement pixelMap:</w:t>
+      </w:r>
+    </w:p>
+    <w:p>
+      <w:pPr>
+        <w:pStyle w:val="ListParagraph"/>
+        <w:numPr>
+          <w:ilvl w:val="1"/>
+          <w:numId w:val="9"/>
+        </w:numPr>
+        <w:spacing w:line="276" w:lineRule="auto"/>
+        <w:rPr>
+          <w:rFonts w:ascii="Arial" w:hAnsi="Arial"/>
+        </w:rPr>
+      </w:pPr>
+      <w:r>
+        <w:rPr>
+          <w:rFonts w:ascii="Arial" w:hAnsi="Arial"/>
+        </w:rPr>
+        <w:t>Make a png</w:t>
+      </w:r>
+    </w:p>
+    <w:p>
+      <w:pPr>
+        <w:pStyle w:val="ListParagraph"/>
+        <w:numPr>
+          <w:ilvl w:val="1"/>
+          <w:numId w:val="9"/>
+        </w:numPr>
+        <w:spacing w:line="276" w:lineRule="auto"/>
+        <w:rPr>
+          <w:rFonts w:ascii="Arial" w:hAnsi="Arial"/>
+        </w:rPr>
+      </w:pPr>
+      <w:r>
+        <w:rPr>
+          <w:rFonts w:ascii="Arial" w:hAnsi="Arial"/>
+        </w:rPr>
+        <w:t>For 1024x768, each screen will be 64 by 48 tiles</w:t>
+      </w:r>
+    </w:p>
+    <w:p>
+      <w:pPr>
+        <w:pStyle w:val="ListParagraph"/>
+        <w:numPr>
+          <w:ilvl w:val="1"/>
+          <w:numId w:val="9"/>
+        </w:numPr>
+        <w:spacing w:line="276" w:lineRule="auto"/>
+        <w:rPr>
+          <w:rFonts w:ascii="Arial" w:hAnsi="Arial"/>
+        </w:rPr>
+      </w:pPr>
+      <w:r>
+        <w:rPr>
+          <w:rFonts w:ascii="Arial" w:hAnsi="Arial"/>
+        </w:rPr>
+        <w:t>Create a (length)*64 x 48 png</w:t>
+      </w:r>
+    </w:p>
+    <w:p>
+      <w:pPr>
+        <w:pStyle w:val="ListParagraph"/>
+        <w:numPr>
+          <w:ilvl w:val="1"/>
+          <w:numId w:val="9"/>
+        </w:numPr>
+        <w:spacing w:line="276" w:lineRule="auto"/>
+        <w:rPr>
+          <w:rFonts w:ascii="Arial" w:hAnsi="Arial"/>
+        </w:rPr>
+      </w:pPr>
+      <w:r>
+        <w:rPr>
+          <w:rFonts w:ascii="Arial" w:hAnsi="Arial"/>
+        </w:rPr>
+        <w:t>Zoom in and color pixels black for tiles</w:t>
+      </w:r>
+    </w:p>
+    <w:p>
+      <w:pPr>
+        <w:pStyle w:val="ListParagraph"/>
+        <w:numPr>
+          <w:ilvl w:val="1"/>
+          <w:numId w:val="9"/>
+        </w:numPr>
+        <w:spacing w:line="276" w:lineRule="auto"/>
+        <w:rPr>
+          <w:rFonts w:ascii="Arial" w:hAnsi="Arial"/>
+        </w:rPr>
+      </w:pPr>
+      <w:r>
+        <w:rPr>
+          <w:rFonts w:ascii="Arial" w:hAnsi="Arial"/>
+        </w:rPr>
+        <w:t>Read tiles and put a block there</w:t>
+      </w:r>
       <w:bookmarkStart w:id="0" w:name="_GoBack"/>
       <w:bookmarkEnd w:id="0"/>
+    </w:p>
+    <w:p>
+      <w:pPr>
+        <w:pStyle w:val="ListParagraph"/>
+        <w:numPr>
+          <w:ilvl w:val="0"/>
+          <w:numId w:val="9"/>
+        </w:numPr>
+        <w:shd w:val="clear" w:color="auto" w:fill="FFFFFF"/>
+        <w:rPr>
+          <w:rFonts w:ascii="Arial" w:eastAsia="Times New Roman" w:hAnsi="Arial" w:cs="Arial"/>
+          <w:color w:val="222222"/>
+          <w:sz w:val="20"/>
+          <w:szCs w:val="20"/>
+        </w:rPr>
+      </w:pPr>
+      <w:r>
+        <w:rPr>
+          <w:rFonts w:ascii="Arial" w:eastAsia="Times New Roman" w:hAnsi="Arial" w:cs="Arial"/>
+          <w:color w:val="222222"/>
+          <w:sz w:val="20"/>
+          <w:szCs w:val="20"/>
+        </w:rPr>
+        <w:t>PImage levelMap;</w:t>
+      </w:r>
+    </w:p>
+    <w:p>
+      <w:pPr>
+        <w:pStyle w:val="ListParagraph"/>
+        <w:numPr>
+          <w:ilvl w:val="0"/>
+          <w:numId w:val="9"/>
+        </w:numPr>
+        <w:shd w:val="clear" w:color="auto" w:fill="FFFFFF"/>
+        <w:rPr>
+          <w:rFonts w:ascii="Arial" w:eastAsia="Times New Roman" w:hAnsi="Arial" w:cs="Arial"/>
+          <w:color w:val="222222"/>
+          <w:sz w:val="20"/>
+          <w:szCs w:val="20"/>
+        </w:rPr>
+      </w:pPr>
+      <w:r>
+        <w:rPr>
+          <w:rFonts w:ascii="Arial" w:eastAsia="Times New Roman" w:hAnsi="Arial" w:cs="Arial"/>
+          <w:color w:val="222222"/>
+          <w:sz w:val="20"/>
+          <w:szCs w:val="20"/>
+        </w:rPr>
+        <w:t>levelMap = loadImage(“map.png”);</w:t>
+      </w:r>
+    </w:p>
+    <w:p>
+      <w:pPr>
+        <w:pStyle w:val="ListParagraph"/>
+        <w:numPr>
+          <w:ilvl w:val="0"/>
+          <w:numId w:val="9"/>
+        </w:numPr>
+        <w:shd w:val="clear" w:color="auto" w:fill="FFFFFF"/>
+        <w:rPr>
+          <w:rFonts w:ascii="Arial" w:eastAsia="Times New Roman" w:hAnsi="Arial" w:cs="Arial"/>
+          <w:color w:val="222222"/>
+          <w:sz w:val="20"/>
+          <w:szCs w:val="20"/>
+        </w:rPr>
+      </w:pPr>
+    </w:p>
+    <w:p>
+      <w:pPr>
+        <w:pStyle w:val="ListParagraph"/>
+        <w:numPr>
+          <w:ilvl w:val="0"/>
+          <w:numId w:val="9"/>
+        </w:numPr>
+        <w:shd w:val="clear" w:color="auto" w:fill="FFFFFF"/>
+        <w:rPr>
+          <w:rFonts w:ascii="Arial" w:eastAsia="Times New Roman" w:hAnsi="Arial" w:cs="Arial"/>
+          <w:color w:val="222222"/>
+          <w:sz w:val="20"/>
+          <w:szCs w:val="20"/>
+        </w:rPr>
+      </w:pPr>
+      <w:r>
+        <w:rPr>
+          <w:rFonts w:ascii="Arial" w:eastAsia="Times New Roman" w:hAnsi="Arial" w:cs="Arial"/>
+          <w:color w:val="222222"/>
+          <w:sz w:val="20"/>
+          <w:szCs w:val="20"/>
+        </w:rPr>
+        <w:t>for (int x = 0; x &lt; levelMap.width; x++) {</w:t>
+      </w:r>
+    </w:p>
+    <w:p>
+      <w:pPr>
+        <w:pStyle w:val="ListParagraph"/>
+        <w:numPr>
+          <w:ilvl w:val="0"/>
+          <w:numId w:val="9"/>
+        </w:numPr>
+        <w:shd w:val="clear" w:color="auto" w:fill="FFFFFF"/>
+        <w:rPr>
+          <w:rFonts w:ascii="Arial" w:eastAsia="Times New Roman" w:hAnsi="Arial" w:cs="Arial"/>
+          <w:color w:val="222222"/>
+          <w:sz w:val="20"/>
+          <w:szCs w:val="20"/>
+        </w:rPr>
+      </w:pPr>
+      <w:r>
+        <w:rPr>
+          <w:rFonts w:ascii="Arial" w:eastAsia="Times New Roman" w:hAnsi="Arial" w:cs="Arial"/>
+          <w:color w:val="222222"/>
+          <w:sz w:val="20"/>
+          <w:szCs w:val="20"/>
+        </w:rPr>
+        <w:t>  for (int y = 0; y &lt; levelMap.height; y++) {</w:t>
+      </w:r>
+    </w:p>
+    <w:p>
+      <w:pPr>
+        <w:pStyle w:val="ListParagraph"/>
+        <w:numPr>
+          <w:ilvl w:val="0"/>
+          <w:numId w:val="9"/>
+        </w:numPr>
+        <w:shd w:val="clear" w:color="auto" w:fill="FFFFFF"/>
+        <w:rPr>
+          <w:rFonts w:ascii="Arial" w:eastAsia="Times New Roman" w:hAnsi="Arial" w:cs="Arial"/>
+          <w:color w:val="222222"/>
+          <w:sz w:val="20"/>
+          <w:szCs w:val="20"/>
+        </w:rPr>
+      </w:pPr>
+      <w:r>
+        <w:rPr>
+          <w:rFonts w:ascii="Arial" w:eastAsia="Times New Roman" w:hAnsi="Arial" w:cs="Arial"/>
+          <w:color w:val="222222"/>
+          <w:sz w:val="20"/>
+          <w:szCs w:val="20"/>
+        </w:rPr>
+        <w:t>if (levelMap.get(x,y) == color(255,0,0) {</w:t>
+      </w:r>
+    </w:p>
+    <w:p>
+      <w:pPr>
+        <w:pStyle w:val="ListParagraph"/>
+        <w:numPr>
+          <w:ilvl w:val="0"/>
+          <w:numId w:val="9"/>
+        </w:numPr>
+        <w:shd w:val="clear" w:color="auto" w:fill="FFFFFF"/>
+        <w:rPr>
+          <w:rFonts w:ascii="Arial" w:eastAsia="Times New Roman" w:hAnsi="Arial" w:cs="Arial"/>
+          <w:color w:val="222222"/>
+          <w:sz w:val="20"/>
+          <w:szCs w:val="20"/>
+        </w:rPr>
+      </w:pPr>
+      <w:r>
+        <w:rPr>
+          <w:rFonts w:ascii="Arial" w:eastAsia="Times New Roman" w:hAnsi="Arial" w:cs="Arial"/>
+          <w:color w:val="222222"/>
+          <w:sz w:val="20"/>
+          <w:szCs w:val="20"/>
+        </w:rPr>
+        <w:t>           //pixel at x,y -&gt; make tile taking into account the size/spacing</w:t>
+      </w:r>
+    </w:p>
+    <w:p>
+      <w:pPr>
+        <w:pStyle w:val="ListParagraph"/>
+        <w:numPr>
+          <w:ilvl w:val="0"/>
+          <w:numId w:val="9"/>
+        </w:numPr>
+        <w:shd w:val="clear" w:color="auto" w:fill="FFFFFF"/>
+        <w:rPr>
+          <w:rFonts w:ascii="Arial" w:eastAsia="Times New Roman" w:hAnsi="Arial" w:cs="Arial"/>
+          <w:color w:val="222222"/>
+          <w:sz w:val="20"/>
+          <w:szCs w:val="20"/>
+        </w:rPr>
+      </w:pPr>
+      <w:r>
+        <w:rPr>
+          <w:rFonts w:ascii="Arial" w:eastAsia="Times New Roman" w:hAnsi="Arial" w:cs="Arial"/>
+          <w:color w:val="222222"/>
+          <w:sz w:val="20"/>
+          <w:szCs w:val="20"/>
+        </w:rPr>
+        <w:t>      }</w:t>
+      </w:r>
+    </w:p>
+    <w:p>
+      <w:pPr>
+        <w:pStyle w:val="ListParagraph"/>
+        <w:numPr>
+          <w:ilvl w:val="0"/>
+          <w:numId w:val="9"/>
+        </w:numPr>
+        <w:shd w:val="clear" w:color="auto" w:fill="FFFFFF"/>
+        <w:rPr>
+          <w:rFonts w:ascii="Arial" w:eastAsia="Times New Roman" w:hAnsi="Arial" w:cs="Arial"/>
+          <w:color w:val="222222"/>
+          <w:sz w:val="20"/>
+          <w:szCs w:val="20"/>
+        </w:rPr>
+      </w:pPr>
+      <w:r>
+        <w:rPr>
+          <w:rFonts w:ascii="Arial" w:eastAsia="Times New Roman" w:hAnsi="Arial" w:cs="Arial"/>
+          <w:color w:val="222222"/>
+          <w:sz w:val="20"/>
+          <w:szCs w:val="20"/>
+        </w:rPr>
+        <w:t>  }</w:t>
+      </w:r>
+    </w:p>
+    <w:p>
+      <w:pPr>
+        <w:pStyle w:val="ListParagraph"/>
+        <w:numPr>
+          <w:ilvl w:val="0"/>
+          <w:numId w:val="9"/>
+        </w:numPr>
+        <w:shd w:val="clear" w:color="auto" w:fill="FFFFFF"/>
+        <w:rPr>
+          <w:rFonts w:ascii="Arial" w:eastAsia="Times New Roman" w:hAnsi="Arial" w:cs="Arial"/>
+          <w:color w:val="222222"/>
+          <w:sz w:val="20"/>
+          <w:szCs w:val="20"/>
+        </w:rPr>
+      </w:pPr>
+      <w:r>
+        <w:rPr>
+          <w:rFonts w:ascii="Arial" w:eastAsia="Times New Roman" w:hAnsi="Arial" w:cs="Arial"/>
+          <w:color w:val="222222"/>
+          <w:sz w:val="20"/>
+          <w:szCs w:val="20"/>
+        </w:rPr>
+        <w:t>}</w:t>
+      </w:r>
+    </w:p>
+    <w:p>
+      <w:pPr>
+        <w:spacing w:line="276" w:lineRule="auto"/>
+        <w:rPr>
+          <w:rFonts w:ascii="Arial" w:hAnsi="Arial"/>
+        </w:rPr>
+      </w:pPr>
     </w:p>
     <w:sectPr>
       <w:pgSz w:w="12240" w:h="15840"/>
@@ -1692,6 +2107,119 @@
     </w:lvl>
   </w:abstractNum>
   <w:abstractNum w:abstractNumId="7">
+    <w:nsid w:val="6B392D53"/>
+    <w:multiLevelType w:val="hybridMultilevel"/>
+    <w:tmpl w:val="E9D07214"/>
+    <w:lvl w:ilvl="0" w:tplc="04090001">
+      <w:start w:val="1"/>
+      <w:numFmt w:val="bullet"/>
+      <w:lvlText w:val=""/>
+      <w:lvlJc w:val="left"/>
+      <w:pPr>
+        <w:ind w:left="720" w:hanging="360"/>
+      </w:pPr>
+      <w:rPr>
+        <w:rFonts w:ascii="Symbol" w:hAnsi="Symbol" w:hint="default"/>
+      </w:rPr>
+    </w:lvl>
+    <w:lvl w:ilvl="1" w:tplc="04090003">
+      <w:start w:val="1"/>
+      <w:numFmt w:val="bullet"/>
+      <w:lvlText w:val="o"/>
+      <w:lvlJc w:val="left"/>
+      <w:pPr>
+        <w:ind w:left="1440" w:hanging="360"/>
+      </w:pPr>
+      <w:rPr>
+        <w:rFonts w:ascii="Courier New" w:hAnsi="Courier New" w:hint="default"/>
+      </w:rPr>
+    </w:lvl>
+    <w:lvl w:ilvl="2" w:tplc="04090005" w:tentative="1">
+      <w:start w:val="1"/>
+      <w:numFmt w:val="bullet"/>
+      <w:lvlText w:val=""/>
+      <w:lvlJc w:val="left"/>
+      <w:pPr>
+        <w:ind w:left="2160" w:hanging="360"/>
+      </w:pPr>
+      <w:rPr>
+        <w:rFonts w:ascii="Wingdings" w:hAnsi="Wingdings" w:hint="default"/>
+      </w:rPr>
+    </w:lvl>
+    <w:lvl w:ilvl="3" w:tplc="04090001" w:tentative="1">
+      <w:start w:val="1"/>
+      <w:numFmt w:val="bullet"/>
+      <w:lvlText w:val=""/>
+      <w:lvlJc w:val="left"/>
+      <w:pPr>
+        <w:ind w:left="2880" w:hanging="360"/>
+      </w:pPr>
+      <w:rPr>
+        <w:rFonts w:ascii="Symbol" w:hAnsi="Symbol" w:hint="default"/>
+      </w:rPr>
+    </w:lvl>
+    <w:lvl w:ilvl="4" w:tplc="04090003" w:tentative="1">
+      <w:start w:val="1"/>
+      <w:numFmt w:val="bullet"/>
+      <w:lvlText w:val="o"/>
+      <w:lvlJc w:val="left"/>
+      <w:pPr>
+        <w:ind w:left="3600" w:hanging="360"/>
+      </w:pPr>
+      <w:rPr>
+        <w:rFonts w:ascii="Courier New" w:hAnsi="Courier New" w:hint="default"/>
+      </w:rPr>
+    </w:lvl>
+    <w:lvl w:ilvl="5" w:tplc="04090005" w:tentative="1">
+      <w:start w:val="1"/>
+      <w:numFmt w:val="bullet"/>
+      <w:lvlText w:val=""/>
+      <w:lvlJc w:val="left"/>
+      <w:pPr>
+        <w:ind w:left="4320" w:hanging="360"/>
+      </w:pPr>
+      <w:rPr>
+        <w:rFonts w:ascii="Wingdings" w:hAnsi="Wingdings" w:hint="default"/>
+      </w:rPr>
+    </w:lvl>
+    <w:lvl w:ilvl="6" w:tplc="04090001" w:tentative="1">
+      <w:start w:val="1"/>
+      <w:numFmt w:val="bullet"/>
+      <w:lvlText w:val=""/>
+      <w:lvlJc w:val="left"/>
+      <w:pPr>
+        <w:ind w:left="5040" w:hanging="360"/>
+      </w:pPr>
+      <w:rPr>
+        <w:rFonts w:ascii="Symbol" w:hAnsi="Symbol" w:hint="default"/>
+      </w:rPr>
+    </w:lvl>
+    <w:lvl w:ilvl="7" w:tplc="04090003" w:tentative="1">
+      <w:start w:val="1"/>
+      <w:numFmt w:val="bullet"/>
+      <w:lvlText w:val="o"/>
+      <w:lvlJc w:val="left"/>
+      <w:pPr>
+        <w:ind w:left="5760" w:hanging="360"/>
+      </w:pPr>
+      <w:rPr>
+        <w:rFonts w:ascii="Courier New" w:hAnsi="Courier New" w:hint="default"/>
+      </w:rPr>
+    </w:lvl>
+    <w:lvl w:ilvl="8" w:tplc="04090005" w:tentative="1">
+      <w:start w:val="1"/>
+      <w:numFmt w:val="bullet"/>
+      <w:lvlText w:val=""/>
+      <w:lvlJc w:val="left"/>
+      <w:pPr>
+        <w:ind w:left="6480" w:hanging="360"/>
+      </w:pPr>
+      <w:rPr>
+        <w:rFonts w:ascii="Wingdings" w:hAnsi="Wingdings" w:hint="default"/>
+      </w:rPr>
+    </w:lvl>
+  </w:abstractNum>
+  <w:abstractNum w:abstractNumId="8">
     <w:nsid w:val="6F2B249A"/>
     <w:multiLevelType w:val="hybridMultilevel"/>
     <w:tmpl w:val="109A665E"/>
@@ -1817,7 +2345,7 @@
     <w:abstractNumId w:val="5"/>
   </w:num>
   <w:num w:numId="5">
-    <w:abstractNumId w:val="7"/>
+    <w:abstractNumId w:val="8"/>
   </w:num>
   <w:num w:numId="6">
     <w:abstractNumId w:val="2"/>
@@ -1827,6 +2355,9 @@
   </w:num>
   <w:num w:numId="8">
     <w:abstractNumId w:val="6"/>
+  </w:num>
+  <w:num w:numId="9">
+    <w:abstractNumId w:val="7"/>
   </w:num>
 </w:numbering>
 </file>

</xml_diff>

<commit_message>
getting ready to finalize
</commit_message>
<xml_diff>
--- a/process/progress.docx
+++ b/process/progress.docx
@@ -1036,20 +1036,6 @@
     </w:p>
     <w:p>
       <w:pPr>
-        <w:spacing w:line="276" w:lineRule="auto"/>
-        <w:rPr>
-          <w:rFonts w:ascii="Arial" w:hAnsi="Arial"/>
-        </w:rPr>
-      </w:pPr>
-      <w:r>
-        <w:rPr>
-          <w:rFonts w:ascii="Arial" w:hAnsi="Arial"/>
-        </w:rPr>
-        <w:t>TODO</w:t>
-      </w:r>
-    </w:p>
-    <w:p>
-      <w:pPr>
         <w:pStyle w:val="ListParagraph"/>
         <w:numPr>
           <w:ilvl w:val="0"/>
@@ -1064,7 +1050,7 @@
         <w:rPr>
           <w:rFonts w:ascii="Arial" w:hAnsi="Arial"/>
         </w:rPr>
-        <w:t>Enemy health bars – Rectangle with map()</w:t>
+        <w:t>Added Enemy health bars</w:t>
       </w:r>
     </w:p>
     <w:p>
@@ -1083,6 +1069,12 @@
         <w:rPr>
           <w:rFonts w:ascii="Arial" w:hAnsi="Arial"/>
         </w:rPr>
+        <w:t xml:space="preserve">TODO: </w:t>
+      </w:r>
+      <w:r>
+        <w:rPr>
+          <w:rFonts w:ascii="Arial" w:hAnsi="Arial"/>
+        </w:rPr>
         <w:t>Enemy dying animation</w:t>
       </w:r>
     </w:p>
@@ -1102,14 +1094,14 @@
         <w:rPr>
           <w:rFonts w:ascii="Arial" w:hAnsi="Arial"/>
         </w:rPr>
-        <w:t>Water gun</w:t>
-      </w:r>
-    </w:p>
-    <w:p>
-      <w:pPr>
-        <w:pStyle w:val="ListParagraph"/>
-        <w:numPr>
-          <w:ilvl w:val="1"/>
+        <w:t>Added watergun sprite</w:t>
+      </w:r>
+    </w:p>
+    <w:p>
+      <w:pPr>
+        <w:pStyle w:val="ListParagraph"/>
+        <w:numPr>
+          <w:ilvl w:val="0"/>
           <w:numId w:val="10"/>
         </w:numPr>
         <w:spacing w:line="276" w:lineRule="auto"/>
@@ -1121,54 +1113,54 @@
         <w:rPr>
           <w:rFonts w:ascii="Arial" w:hAnsi="Arial"/>
         </w:rPr>
-        <w:t>Rectangles</w:t>
-      </w:r>
-      <w:r>
-        <w:rPr>
-          <w:rFonts w:ascii="Arial" w:hAnsi="Arial"/>
-        </w:rPr>
-        <w:t xml:space="preserve"> -&gt; sprite</w:t>
-      </w:r>
-    </w:p>
-    <w:p>
-      <w:pPr>
-        <w:pStyle w:val="ListParagraph"/>
-        <w:numPr>
-          <w:ilvl w:val="1"/>
-          <w:numId w:val="10"/>
-        </w:numPr>
-        <w:spacing w:line="276" w:lineRule="auto"/>
-        <w:rPr>
-          <w:rFonts w:ascii="Arial" w:hAnsi="Arial"/>
-        </w:rPr>
-      </w:pPr>
-      <w:r>
-        <w:rPr>
-          <w:rFonts w:ascii="Arial" w:hAnsi="Arial"/>
-        </w:rPr>
-        <w:t>Particles upon contact</w:t>
-      </w:r>
-    </w:p>
-    <w:p>
-      <w:pPr>
-        <w:pStyle w:val="ListParagraph"/>
-        <w:numPr>
-          <w:ilvl w:val="0"/>
-          <w:numId w:val="10"/>
-        </w:numPr>
-        <w:spacing w:line="276" w:lineRule="auto"/>
-        <w:rPr>
-          <w:rFonts w:ascii="Arial" w:hAnsi="Arial"/>
-        </w:rPr>
-      </w:pPr>
-      <w:r>
-        <w:rPr>
-          <w:rFonts w:ascii="Arial" w:hAnsi="Arial"/>
-        </w:rPr>
-        <w:t>Goalpoint at the end</w:t>
+        <w:t xml:space="preserve">Randomize Y velocity and scale </w:t>
       </w:r>
       <w:bookmarkStart w:id="0" w:name="_GoBack"/>
       <w:bookmarkEnd w:id="0"/>
+    </w:p>
+    <w:p>
+      <w:pPr>
+        <w:pStyle w:val="ListParagraph"/>
+        <w:numPr>
+          <w:ilvl w:val="0"/>
+          <w:numId w:val="10"/>
+        </w:numPr>
+        <w:spacing w:line="276" w:lineRule="auto"/>
+        <w:rPr>
+          <w:rFonts w:ascii="Arial" w:hAnsi="Arial"/>
+        </w:rPr>
+      </w:pPr>
+      <w:r>
+        <w:rPr>
+          <w:rFonts w:ascii="Arial" w:hAnsi="Arial"/>
+        </w:rPr>
+        <w:t>TODO: Add particles</w:t>
+      </w:r>
+    </w:p>
+    <w:p>
+      <w:pPr>
+        <w:pStyle w:val="ListParagraph"/>
+        <w:numPr>
+          <w:ilvl w:val="0"/>
+          <w:numId w:val="10"/>
+        </w:numPr>
+        <w:spacing w:line="276" w:lineRule="auto"/>
+        <w:rPr>
+          <w:rFonts w:ascii="Arial" w:hAnsi="Arial"/>
+        </w:rPr>
+      </w:pPr>
+      <w:r>
+        <w:rPr>
+          <w:rFonts w:ascii="Arial" w:hAnsi="Arial"/>
+        </w:rPr>
+        <w:t xml:space="preserve">TODO: </w:t>
+      </w:r>
+      <w:r>
+        <w:rPr>
+          <w:rFonts w:ascii="Arial" w:hAnsi="Arial"/>
+        </w:rPr>
+        <w:t>Goalpoint at the end</w:t>
+      </w:r>
     </w:p>
     <w:p>
       <w:pPr>

</xml_diff>

<commit_message>
Added player-enemy collision with pushback
</commit_message>
<xml_diff>
--- a/process/progress.docx
+++ b/process/progress.docx
@@ -55,21 +55,7 @@
         <w:rPr>
           <w:rFonts w:ascii="Arial" w:hAnsi="Arial"/>
         </w:rPr>
-        <w:t xml:space="preserve">Begin watching </w:t>
-      </w:r>
-      <w:proofErr w:type="spellStart"/>
-      <w:r>
-        <w:rPr>
-          <w:rFonts w:ascii="Arial" w:hAnsi="Arial"/>
-        </w:rPr>
-        <w:t>Shiffman</w:t>
-      </w:r>
-      <w:proofErr w:type="spellEnd"/>
-      <w:r>
-        <w:rPr>
-          <w:rFonts w:ascii="Arial" w:hAnsi="Arial"/>
-        </w:rPr>
-        <w:t xml:space="preserve"> videos</w:t>
+        <w:t>Begin watching Shiffman videos</w:t>
       </w:r>
     </w:p>
     <w:p>
@@ -128,21 +114,7 @@
         <w:rPr>
           <w:rFonts w:ascii="Arial" w:hAnsi="Arial"/>
         </w:rPr>
-        <w:t xml:space="preserve">Made a player class that extends </w:t>
-      </w:r>
-      <w:proofErr w:type="spellStart"/>
-      <w:r>
-        <w:rPr>
-          <w:rFonts w:ascii="Arial" w:hAnsi="Arial"/>
-        </w:rPr>
-        <w:t>Shiffman’s</w:t>
-      </w:r>
-      <w:proofErr w:type="spellEnd"/>
-      <w:r>
-        <w:rPr>
-          <w:rFonts w:ascii="Arial" w:hAnsi="Arial"/>
-        </w:rPr>
-        <w:t xml:space="preserve"> Box</w:t>
+        <w:t>Made a player class that extends Shiffman’s Box</w:t>
       </w:r>
     </w:p>
     <w:p>
@@ -216,16 +188,8 @@
         <w:rPr>
           <w:rFonts w:ascii="Arial" w:hAnsi="Arial"/>
         </w:rPr>
-        <w:t xml:space="preserve">Figured out how to access JBox2D </w:t>
-      </w:r>
-      <w:proofErr w:type="spellStart"/>
-      <w:r>
-        <w:rPr>
-          <w:rFonts w:ascii="Arial" w:hAnsi="Arial"/>
-        </w:rPr>
-        <w:t>JavaDoc</w:t>
-      </w:r>
-      <w:proofErr w:type="spellEnd"/>
+        <w:t>Figured out how to access JBox2D JavaDoc</w:t>
+      </w:r>
     </w:p>
     <w:p>
       <w:pPr>
@@ -310,21 +274,7 @@
         <w:rPr>
           <w:rFonts w:ascii="Arial" w:hAnsi="Arial"/>
         </w:rPr>
-        <w:t xml:space="preserve">Added Xbox controller </w:t>
-      </w:r>
-      <w:proofErr w:type="spellStart"/>
-      <w:r>
-        <w:rPr>
-          <w:rFonts w:ascii="Arial" w:hAnsi="Arial"/>
-        </w:rPr>
-        <w:t>config</w:t>
-      </w:r>
-      <w:proofErr w:type="spellEnd"/>
-      <w:r>
-        <w:rPr>
-          <w:rFonts w:ascii="Arial" w:hAnsi="Arial"/>
-        </w:rPr>
-        <w:t>!</w:t>
+        <w:t>Added Xbox controller config!</w:t>
       </w:r>
     </w:p>
     <w:p>
@@ -437,37 +387,7 @@
         <w:rPr>
           <w:rFonts w:ascii="Arial" w:hAnsi="Arial"/>
         </w:rPr>
-        <w:t xml:space="preserve">Make a </w:t>
-      </w:r>
-      <w:proofErr w:type="spellStart"/>
-      <w:proofErr w:type="gramStart"/>
-      <w:r>
-        <w:rPr>
-          <w:rFonts w:ascii="Arial" w:hAnsi="Arial"/>
-        </w:rPr>
-        <w:t>boolean</w:t>
-      </w:r>
-      <w:proofErr w:type="spellEnd"/>
-      <w:proofErr w:type="gramEnd"/>
-      <w:r>
-        <w:rPr>
-          <w:rFonts w:ascii="Arial" w:hAnsi="Arial"/>
-        </w:rPr>
-        <w:t xml:space="preserve"> scrolling. When </w:t>
-      </w:r>
-      <w:proofErr w:type="spellStart"/>
-      <w:r>
-        <w:rPr>
-          <w:rFonts w:ascii="Arial" w:hAnsi="Arial"/>
-        </w:rPr>
-        <w:t>player.xPos</w:t>
-      </w:r>
-      <w:proofErr w:type="spellEnd"/>
-      <w:r>
-        <w:rPr>
-          <w:rFonts w:ascii="Arial" w:hAnsi="Arial"/>
-        </w:rPr>
-        <w:t xml:space="preserve"> == SCROLL_X, we will set scrolling = true </w:t>
+        <w:t xml:space="preserve">Make a boolean scrolling. When player.xPos == SCROLL_X, we will set scrolling = true </w:t>
       </w:r>
     </w:p>
     <w:p>
@@ -511,35 +431,7 @@
         <w:rPr>
           <w:rFonts w:ascii="Arial" w:hAnsi="Arial"/>
         </w:rPr>
-        <w:t xml:space="preserve">Player’s </w:t>
-      </w:r>
-      <w:proofErr w:type="spellStart"/>
-      <w:r>
-        <w:rPr>
-          <w:rFonts w:ascii="Arial" w:hAnsi="Arial"/>
-        </w:rPr>
-        <w:t>xPos</w:t>
-      </w:r>
-      <w:proofErr w:type="spellEnd"/>
-      <w:r>
-        <w:rPr>
-          <w:rFonts w:ascii="Arial" w:hAnsi="Arial"/>
-        </w:rPr>
-        <w:t xml:space="preserve"> is set equal to SCROLL_X at the end of </w:t>
-      </w:r>
-      <w:proofErr w:type="gramStart"/>
-      <w:r>
-        <w:rPr>
-          <w:rFonts w:ascii="Arial" w:hAnsi="Arial"/>
-        </w:rPr>
-        <w:t>update(</w:t>
-      </w:r>
-      <w:proofErr w:type="gramEnd"/>
-      <w:r>
-        <w:rPr>
-          <w:rFonts w:ascii="Arial" w:hAnsi="Arial"/>
-        </w:rPr>
-        <w:t>) method</w:t>
+        <w:t>Player’s xPos is set equal to SCROLL_X at the end of update() method</w:t>
       </w:r>
     </w:p>
     <w:p>
@@ -559,18 +451,8 @@
           <w:rFonts w:ascii="Arial" w:hAnsi="Arial"/>
         </w:rPr>
         <w:softHyphen/>
-        <w:t xml:space="preserve">Move platforms and enemies left by an amount equal to </w:t>
-      </w:r>
-      <w:proofErr w:type="spellStart"/>
-      <w:proofErr w:type="gramStart"/>
-      <w:r>
-        <w:rPr>
-          <w:rFonts w:ascii="Arial" w:hAnsi="Arial"/>
-        </w:rPr>
-        <w:t>player.MOVESPEED</w:t>
-      </w:r>
-      <w:proofErr w:type="spellEnd"/>
-      <w:proofErr w:type="gramEnd"/>
+        <w:t>Move platforms and enemies left by an amount equal to player.MOVESPEED</w:t>
+      </w:r>
     </w:p>
     <w:p>
       <w:pPr>
@@ -588,18 +470,8 @@
         <w:rPr>
           <w:rFonts w:ascii="Arial" w:hAnsi="Arial"/>
         </w:rPr>
-        <w:t xml:space="preserve">Scroll background left by amount equal to </w:t>
-      </w:r>
-      <w:proofErr w:type="spellStart"/>
-      <w:proofErr w:type="gramStart"/>
-      <w:r>
-        <w:rPr>
-          <w:rFonts w:ascii="Arial" w:hAnsi="Arial"/>
-        </w:rPr>
-        <w:t>player.MOVESPEED</w:t>
-      </w:r>
-      <w:proofErr w:type="spellEnd"/>
-      <w:proofErr w:type="gramEnd"/>
+        <w:t>Scroll background left by amount equal to player.MOVESPEED</w:t>
+      </w:r>
     </w:p>
     <w:p>
       <w:pPr>
@@ -696,16 +568,8 @@
         <w:rPr>
           <w:rFonts w:ascii="Arial" w:hAnsi="Arial"/>
         </w:rPr>
-        <w:t xml:space="preserve">Added a placeholder </w:t>
-      </w:r>
-      <w:proofErr w:type="spellStart"/>
-      <w:r>
-        <w:rPr>
-          <w:rFonts w:ascii="Arial" w:hAnsi="Arial"/>
-        </w:rPr>
-        <w:t>bg</w:t>
-      </w:r>
-      <w:proofErr w:type="spellEnd"/>
+        <w:t>Added a placeholder bg</w:t>
+      </w:r>
     </w:p>
     <w:p>
       <w:pPr>
@@ -723,35 +587,7 @@
         <w:rPr>
           <w:rFonts w:ascii="Arial" w:hAnsi="Arial"/>
         </w:rPr>
-        <w:t xml:space="preserve">Added </w:t>
-      </w:r>
-      <w:proofErr w:type="spellStart"/>
-      <w:r>
-        <w:rPr>
-          <w:rFonts w:ascii="Arial" w:hAnsi="Arial"/>
-        </w:rPr>
-        <w:t>pseudocode</w:t>
-      </w:r>
-      <w:proofErr w:type="spellEnd"/>
-      <w:r>
-        <w:rPr>
-          <w:rFonts w:ascii="Arial" w:hAnsi="Arial"/>
-        </w:rPr>
-        <w:t xml:space="preserve"> for </w:t>
-      </w:r>
-      <w:proofErr w:type="gramStart"/>
-      <w:r>
-        <w:rPr>
-          <w:rFonts w:ascii="Arial" w:hAnsi="Arial"/>
-        </w:rPr>
-        <w:t>scroll(</w:t>
-      </w:r>
-      <w:proofErr w:type="gramEnd"/>
-      <w:r>
-        <w:rPr>
-          <w:rFonts w:ascii="Arial" w:hAnsi="Arial"/>
-        </w:rPr>
-        <w:t>) method</w:t>
+        <w:t>Added pseudocode for scroll() method</w:t>
       </w:r>
     </w:p>
     <w:p>
@@ -1061,21 +897,7 @@
         <w:rPr>
           <w:rFonts w:ascii="Arial" w:hAnsi="Arial"/>
         </w:rPr>
-        <w:t xml:space="preserve">Adjusted dimensions; </w:t>
-      </w:r>
-      <w:proofErr w:type="spellStart"/>
-      <w:r>
-        <w:rPr>
-          <w:rFonts w:ascii="Arial" w:hAnsi="Arial"/>
-        </w:rPr>
-        <w:t>Hitbox</w:t>
-      </w:r>
-      <w:proofErr w:type="spellEnd"/>
-      <w:r>
-        <w:rPr>
-          <w:rFonts w:ascii="Arial" w:hAnsi="Arial"/>
-        </w:rPr>
-        <w:t xml:space="preserve"> and character sprite match up</w:t>
+        <w:t>Adjusted dimensions; Hitbox and character sprite match up</w:t>
       </w:r>
     </w:p>
     <w:p>
@@ -1100,21 +922,7 @@
         <w:rPr>
           <w:rFonts w:ascii="Arial" w:hAnsi="Arial"/>
         </w:rPr>
-        <w:t xml:space="preserve"> </w:t>
-      </w:r>
-      <w:proofErr w:type="spellStart"/>
-      <w:r>
-        <w:rPr>
-          <w:rFonts w:ascii="Arial" w:hAnsi="Arial"/>
-        </w:rPr>
-        <w:t>pixelMap</w:t>
-      </w:r>
-      <w:proofErr w:type="spellEnd"/>
-      <w:r>
-        <w:rPr>
-          <w:rFonts w:ascii="Arial" w:hAnsi="Arial"/>
-        </w:rPr>
-        <w:t>:</w:t>
+        <w:t xml:space="preserve"> pixelMap:</w:t>
       </w:r>
     </w:p>
     <w:p>
@@ -1133,16 +941,8 @@
         <w:rPr>
           <w:rFonts w:ascii="Arial" w:hAnsi="Arial"/>
         </w:rPr>
-        <w:t xml:space="preserve">Make a </w:t>
-      </w:r>
-      <w:proofErr w:type="spellStart"/>
-      <w:r>
-        <w:rPr>
-          <w:rFonts w:ascii="Arial" w:hAnsi="Arial"/>
-        </w:rPr>
-        <w:t>png</w:t>
-      </w:r>
-      <w:proofErr w:type="spellEnd"/>
+        <w:t>Make a png</w:t>
+      </w:r>
     </w:p>
     <w:p>
       <w:pPr>
@@ -1179,16 +979,8 @@
         <w:rPr>
           <w:rFonts w:ascii="Arial" w:hAnsi="Arial"/>
         </w:rPr>
-        <w:t xml:space="preserve">Create a (length)*64 x 48 </w:t>
-      </w:r>
-      <w:proofErr w:type="spellStart"/>
-      <w:r>
-        <w:rPr>
-          <w:rFonts w:ascii="Arial" w:hAnsi="Arial"/>
-        </w:rPr>
-        <w:t>png</w:t>
-      </w:r>
-      <w:proofErr w:type="spellEnd"/>
+        <w:t>Create a (length)*64 x 48 png</w:t>
+      </w:r>
     </w:p>
     <w:p>
       <w:pPr>
@@ -1277,21 +1069,7 @@
         <w:rPr>
           <w:rFonts w:ascii="Arial" w:hAnsi="Arial"/>
         </w:rPr>
-        <w:t xml:space="preserve">Added </w:t>
-      </w:r>
-      <w:proofErr w:type="spellStart"/>
-      <w:r>
-        <w:rPr>
-          <w:rFonts w:ascii="Arial" w:hAnsi="Arial"/>
-        </w:rPr>
-        <w:t>watergun</w:t>
-      </w:r>
-      <w:proofErr w:type="spellEnd"/>
-      <w:r>
-        <w:rPr>
-          <w:rFonts w:ascii="Arial" w:hAnsi="Arial"/>
-        </w:rPr>
-        <w:t xml:space="preserve"> sprite</w:t>
+        <w:t>Added watergun sprite</w:t>
       </w:r>
     </w:p>
     <w:p>
@@ -1364,49 +1142,60 @@
         </w:rPr>
         <w:t xml:space="preserve">TODO: </w:t>
       </w:r>
-      <w:proofErr w:type="spellStart"/>
-      <w:r>
-        <w:rPr>
-          <w:rFonts w:ascii="Arial" w:hAnsi="Arial"/>
-        </w:rPr>
-        <w:t>Goalpoint</w:t>
-      </w:r>
-      <w:proofErr w:type="spellEnd"/>
-      <w:r>
-        <w:rPr>
-          <w:rFonts w:ascii="Arial" w:hAnsi="Arial"/>
-        </w:rPr>
-        <w:t xml:space="preserve"> at the end</w:t>
-      </w:r>
-    </w:p>
-    <w:p>
-      <w:pPr>
-        <w:pStyle w:val="ListParagraph"/>
-        <w:numPr>
-          <w:ilvl w:val="0"/>
-          <w:numId w:val="10"/>
-        </w:numPr>
-        <w:spacing w:line="276" w:lineRule="auto"/>
-        <w:rPr>
-          <w:rFonts w:ascii="Arial" w:hAnsi="Arial"/>
-        </w:rPr>
-      </w:pPr>
-      <w:r>
-        <w:rPr>
-          <w:rFonts w:ascii="Arial" w:hAnsi="Arial"/>
-        </w:rPr>
-        <w:t>TODO: Enemy dying animation</w:t>
-      </w:r>
-    </w:p>
-    <w:p>
-      <w:pPr>
-        <w:spacing w:line="276" w:lineRule="auto"/>
-        <w:rPr>
-          <w:rFonts w:ascii="Arial" w:hAnsi="Arial"/>
-        </w:rPr>
-      </w:pPr>
+      <w:r>
+        <w:rPr>
+          <w:rFonts w:ascii="Arial" w:hAnsi="Arial"/>
+        </w:rPr>
+        <w:t>Win condition</w:t>
+      </w:r>
       <w:bookmarkStart w:id="0" w:name="_GoBack"/>
       <w:bookmarkEnd w:id="0"/>
+    </w:p>
+    <w:p>
+      <w:pPr>
+        <w:pStyle w:val="ListParagraph"/>
+        <w:numPr>
+          <w:ilvl w:val="0"/>
+          <w:numId w:val="10"/>
+        </w:numPr>
+        <w:spacing w:line="276" w:lineRule="auto"/>
+        <w:rPr>
+          <w:rFonts w:ascii="Arial" w:hAnsi="Arial"/>
+        </w:rPr>
+      </w:pPr>
+      <w:r>
+        <w:rPr>
+          <w:rFonts w:ascii="Arial" w:hAnsi="Arial"/>
+        </w:rPr>
+        <w:t>Added enemy dying animation</w:t>
+      </w:r>
+    </w:p>
+    <w:p>
+      <w:pPr>
+        <w:pStyle w:val="ListParagraph"/>
+        <w:numPr>
+          <w:ilvl w:val="0"/>
+          <w:numId w:val="10"/>
+        </w:numPr>
+        <w:spacing w:line="276" w:lineRule="auto"/>
+        <w:rPr>
+          <w:rFonts w:ascii="Arial" w:hAnsi="Arial"/>
+        </w:rPr>
+      </w:pPr>
+      <w:r>
+        <w:rPr>
+          <w:rFonts w:ascii="Arial" w:hAnsi="Arial"/>
+        </w:rPr>
+        <w:t>Added player health and enemy-player collision</w:t>
+      </w:r>
+    </w:p>
+    <w:p>
+      <w:pPr>
+        <w:spacing w:line="276" w:lineRule="auto"/>
+        <w:rPr>
+          <w:rFonts w:ascii="Arial" w:hAnsi="Arial"/>
+        </w:rPr>
+      </w:pPr>
     </w:p>
     <w:p>
       <w:pPr>

</xml_diff>